<commit_message>
updated the bug report
</commit_message>
<xml_diff>
--- a/projectDocumentation/Beta Testing/bugreport.docx
+++ b/projectDocumentation/Beta Testing/bugreport.docx
@@ -65,19 +65,29 @@
         </w:rPr>
         <w:t xml:space="preserve">Utility: user needs are </w:t>
       </w:r>
-      <w:proofErr w:type="gramStart"/>
-      <w:r>
-        <w:rPr>
-          <w:rFonts w:ascii="Courier New" w:hAnsi="Courier New" w:cs="Courier New"/>
-        </w:rPr>
-        <w:t>met ,ease</w:t>
-      </w:r>
-      <w:proofErr w:type="gramEnd"/>
-      <w:r>
-        <w:rPr>
-          <w:rFonts w:ascii="Courier New" w:hAnsi="Courier New" w:cs="Courier New"/>
-        </w:rPr>
-        <w:t xml:space="preserve"> of use , useful functions, etc. </w:t>
+      <w:r>
+        <w:rPr>
+          <w:rFonts w:ascii="Courier New" w:hAnsi="Courier New" w:cs="Courier New"/>
+        </w:rPr>
+        <w:t>met, ease</w:t>
+      </w:r>
+      <w:r>
+        <w:rPr>
+          <w:rFonts w:ascii="Courier New" w:hAnsi="Courier New" w:cs="Courier New"/>
+        </w:rPr>
+        <w:t xml:space="preserve"> of </w:t>
+      </w:r>
+      <w:r>
+        <w:rPr>
+          <w:rFonts w:ascii="Courier New" w:hAnsi="Courier New" w:cs="Courier New"/>
+        </w:rPr>
+        <w:t>use,</w:t>
+      </w:r>
+      <w:r>
+        <w:rPr>
+          <w:rFonts w:ascii="Courier New" w:hAnsi="Courier New" w:cs="Courier New"/>
+        </w:rPr>
+        <w:t xml:space="preserve"> useful functions, etc. </w:t>
       </w:r>
     </w:p>
     <w:p>
@@ -93,321 +103,315 @@
         </w:rPr>
         <w:t xml:space="preserve">Reliability: </w:t>
       </w:r>
+      <w:r>
+        <w:rPr>
+          <w:rFonts w:ascii="Courier New" w:hAnsi="Courier New" w:cs="Courier New"/>
+        </w:rPr>
+        <w:t>easier</w:t>
+      </w:r>
+      <w:r>
+        <w:rPr>
+          <w:rFonts w:ascii="Courier New" w:hAnsi="Courier New" w:cs="Courier New"/>
+        </w:rPr>
+        <w:t xml:space="preserve"> of </w:t>
+      </w:r>
+      <w:r>
+        <w:rPr>
+          <w:rFonts w:ascii="Courier New" w:hAnsi="Courier New" w:cs="Courier New"/>
+        </w:rPr>
+        <w:t>frequency</w:t>
+      </w:r>
+      <w:r>
+        <w:rPr>
+          <w:rFonts w:ascii="Courier New" w:hAnsi="Courier New" w:cs="Courier New"/>
+        </w:rPr>
+        <w:t xml:space="preserve"> and critically of failure </w:t>
+      </w:r>
+    </w:p>
+    <w:p>
+      <w:pPr>
+        <w:pStyle w:val="PlainText"/>
+        <w:rPr>
+          <w:rFonts w:ascii="Courier New" w:hAnsi="Courier New" w:cs="Courier New"/>
+        </w:rPr>
+      </w:pPr>
+      <w:r>
+        <w:rPr>
+          <w:rFonts w:ascii="Courier New" w:hAnsi="Courier New" w:cs="Courier New"/>
+        </w:rPr>
+        <w:t>Robustness: range of operating conditions, handling invalid inputs</w:t>
+      </w:r>
+    </w:p>
+    <w:p>
+      <w:pPr>
+        <w:pStyle w:val="PlainText"/>
+        <w:rPr>
+          <w:rFonts w:ascii="Courier New" w:hAnsi="Courier New" w:cs="Courier New"/>
+        </w:rPr>
+      </w:pPr>
+      <w:r>
+        <w:rPr>
+          <w:rFonts w:ascii="Courier New" w:hAnsi="Courier New" w:cs="Courier New"/>
+        </w:rPr>
+        <w:t xml:space="preserve">Performance: </w:t>
+      </w:r>
+    </w:p>
+    <w:p>
+      <w:pPr>
+        <w:pStyle w:val="PlainText"/>
+        <w:rPr>
+          <w:rFonts w:ascii="Courier New" w:hAnsi="Courier New" w:cs="Courier New"/>
+        </w:rPr>
+      </w:pPr>
+    </w:p>
+    <w:p>
+      <w:pPr>
+        <w:pStyle w:val="PlainText"/>
+        <w:rPr>
+          <w:rFonts w:ascii="Courier New" w:hAnsi="Courier New" w:cs="Courier New"/>
+        </w:rPr>
+      </w:pPr>
+    </w:p>
+    <w:p>
+      <w:pPr>
+        <w:pStyle w:val="PlainText"/>
+        <w:rPr>
+          <w:rFonts w:ascii="Courier New" w:hAnsi="Courier New" w:cs="Courier New"/>
+        </w:rPr>
+      </w:pPr>
+    </w:p>
+    <w:p>
+      <w:pPr>
+        <w:pStyle w:val="PlainText"/>
+        <w:rPr>
+          <w:rFonts w:ascii="Courier New" w:hAnsi="Courier New" w:cs="Courier New"/>
+        </w:rPr>
+      </w:pPr>
+    </w:p>
+    <w:p>
+      <w:pPr>
+        <w:pStyle w:val="PlainText"/>
+        <w:rPr>
+          <w:rFonts w:ascii="Courier New" w:hAnsi="Courier New" w:cs="Courier New"/>
+        </w:rPr>
+      </w:pPr>
+    </w:p>
+    <w:p>
+      <w:pPr>
+        <w:pStyle w:val="PlainText"/>
+        <w:rPr>
+          <w:rFonts w:ascii="Courier New" w:hAnsi="Courier New" w:cs="Courier New"/>
+        </w:rPr>
+      </w:pPr>
+    </w:p>
+    <w:p>
+      <w:pPr>
+        <w:pStyle w:val="PlainText"/>
+        <w:rPr>
+          <w:rFonts w:ascii="Courier New" w:hAnsi="Courier New" w:cs="Courier New"/>
+        </w:rPr>
+      </w:pPr>
+    </w:p>
+    <w:p>
+      <w:pPr>
+        <w:pStyle w:val="PlainText"/>
+        <w:rPr>
+          <w:rFonts w:ascii="Courier New" w:hAnsi="Courier New" w:cs="Courier New"/>
+        </w:rPr>
+      </w:pPr>
+    </w:p>
+    <w:p>
+      <w:pPr>
+        <w:pStyle w:val="PlainText"/>
+        <w:rPr>
+          <w:rFonts w:ascii="Courier New" w:hAnsi="Courier New" w:cs="Courier New"/>
+        </w:rPr>
+      </w:pPr>
+      <w:r>
+        <w:rPr>
+          <w:rFonts w:ascii="Courier New" w:hAnsi="Courier New" w:cs="Courier New"/>
+        </w:rPr>
+        <w:t>Program</w:t>
+      </w:r>
+      <w:r>
+        <w:rPr>
+          <w:rFonts w:ascii="Courier New" w:hAnsi="Courier New" w:cs="Courier New"/>
+        </w:rPr>
+        <w:t xml:space="preserve"> testing to verify to show the </w:t>
+      </w:r>
+      <w:r>
+        <w:rPr>
+          <w:rFonts w:ascii="Courier New" w:hAnsi="Courier New" w:cs="Courier New"/>
+        </w:rPr>
+        <w:t>presence</w:t>
+      </w:r>
+      <w:r>
+        <w:rPr>
+          <w:rFonts w:ascii="Courier New" w:hAnsi="Courier New" w:cs="Courier New"/>
+        </w:rPr>
+        <w:t xml:space="preserve"> of bugs </w:t>
+      </w:r>
+    </w:p>
+    <w:p>
+      <w:pPr>
+        <w:pStyle w:val="PlainText"/>
+        <w:rPr>
+          <w:rFonts w:ascii="Courier New" w:hAnsi="Courier New" w:cs="Courier New"/>
+        </w:rPr>
+      </w:pPr>
+      <w:r>
+        <w:rPr>
+          <w:rFonts w:ascii="Courier New" w:hAnsi="Courier New" w:cs="Courier New"/>
+        </w:rPr>
+        <w:t>Unintended</w:t>
+      </w:r>
+      <w:r>
+        <w:rPr>
+          <w:rFonts w:ascii="Courier New" w:hAnsi="Courier New" w:cs="Courier New"/>
+        </w:rPr>
+        <w:t xml:space="preserve"> interactions</w:t>
+      </w:r>
+    </w:p>
+    <w:p>
+      <w:pPr>
+        <w:pStyle w:val="PlainText"/>
+        <w:rPr>
+          <w:rFonts w:ascii="Courier New" w:hAnsi="Courier New" w:cs="Courier New"/>
+        </w:rPr>
+      </w:pPr>
+    </w:p>
+    <w:p>
+      <w:pPr>
+        <w:pStyle w:val="PlainText"/>
+        <w:rPr>
+          <w:rFonts w:ascii="Courier New" w:hAnsi="Courier New" w:cs="Courier New"/>
+        </w:rPr>
+      </w:pPr>
+    </w:p>
+    <w:p>
+      <w:pPr>
+        <w:pStyle w:val="PlainText"/>
+        <w:rPr>
+          <w:rFonts w:ascii="Courier New" w:hAnsi="Courier New" w:cs="Courier New"/>
+        </w:rPr>
+      </w:pPr>
+    </w:p>
+    <w:p>
+      <w:pPr>
+        <w:pStyle w:val="PlainText"/>
+        <w:rPr>
+          <w:rFonts w:ascii="Courier New" w:hAnsi="Courier New" w:cs="Courier New"/>
+        </w:rPr>
+      </w:pPr>
+      <w:r>
+        <w:rPr>
+          <w:rFonts w:ascii="Courier New" w:hAnsi="Courier New" w:cs="Courier New"/>
+        </w:rPr>
+        <w:t>Bug report:</w:t>
+      </w:r>
+    </w:p>
+    <w:p>
+      <w:pPr>
+        <w:pStyle w:val="PlainText"/>
+        <w:rPr>
+          <w:rFonts w:ascii="Courier New" w:hAnsi="Courier New" w:cs="Courier New"/>
+        </w:rPr>
+      </w:pPr>
+      <w:r>
+        <w:rPr>
+          <w:rFonts w:ascii="Courier New" w:hAnsi="Courier New" w:cs="Courier New"/>
+        </w:rPr>
+        <w:t xml:space="preserve">#1) </w:t>
+      </w:r>
+    </w:p>
+    <w:p>
+      <w:pPr>
+        <w:pStyle w:val="PlainText"/>
+        <w:rPr>
+          <w:rFonts w:ascii="Courier New" w:hAnsi="Courier New" w:cs="Courier New"/>
+        </w:rPr>
+      </w:pPr>
+      <w:r>
+        <w:rPr>
+          <w:rFonts w:ascii="Courier New" w:hAnsi="Courier New" w:cs="Courier New"/>
+        </w:rPr>
+        <w:t xml:space="preserve">Type: </w:t>
+      </w:r>
+      <w:r>
+        <w:rPr>
+          <w:rFonts w:ascii="Courier New" w:hAnsi="Courier New" w:cs="Courier New"/>
+        </w:rPr>
+        <w:t>Correctness</w:t>
+      </w:r>
+    </w:p>
+    <w:p>
+      <w:pPr>
+        <w:pStyle w:val="PlainText"/>
+        <w:rPr>
+          <w:rFonts w:ascii="Courier New" w:hAnsi="Courier New" w:cs="Courier New"/>
+        </w:rPr>
+      </w:pPr>
+    </w:p>
+    <w:p>
+      <w:pPr>
+        <w:pStyle w:val="PlainText"/>
+        <w:rPr>
+          <w:rFonts w:ascii="Courier New" w:hAnsi="Courier New" w:cs="Courier New"/>
+        </w:rPr>
+      </w:pPr>
+      <w:r>
+        <w:rPr>
+          <w:rFonts w:ascii="Courier New" w:hAnsi="Courier New" w:cs="Courier New"/>
+        </w:rPr>
+        <w:t xml:space="preserve">Detail: </w:t>
+      </w:r>
+    </w:p>
+    <w:p>
+      <w:pPr>
+        <w:pStyle w:val="PlainText"/>
+        <w:rPr>
+          <w:rFonts w:ascii="Courier New" w:hAnsi="Courier New" w:cs="Courier New"/>
+        </w:rPr>
+      </w:pPr>
+      <w:r>
+        <w:rPr>
+          <w:rFonts w:ascii="Courier New" w:hAnsi="Courier New" w:cs="Courier New"/>
+        </w:rPr>
+        <w:t xml:space="preserve">Bug on </w:t>
+      </w:r>
       <w:proofErr w:type="spellStart"/>
       <w:r>
         <w:rPr>
           <w:rFonts w:ascii="Courier New" w:hAnsi="Courier New" w:cs="Courier New"/>
         </w:rPr>
-        <w:t>easuer</w:t>
+        <w:t>PvP</w:t>
       </w:r>
       <w:proofErr w:type="spellEnd"/>
       <w:r>
         <w:rPr>
           <w:rFonts w:ascii="Courier New" w:hAnsi="Courier New" w:cs="Courier New"/>
         </w:rPr>
-        <w:t xml:space="preserve"> of </w:t>
+        <w:t xml:space="preserve">, and </w:t>
       </w:r>
       <w:proofErr w:type="spellStart"/>
       <w:r>
         <w:rPr>
           <w:rFonts w:ascii="Courier New" w:hAnsi="Courier New" w:cs="Courier New"/>
         </w:rPr>
-        <w:t>fequene</w:t>
+        <w:t>Pv</w:t>
+      </w:r>
+      <w:r>
+        <w:rPr>
+          <w:rFonts w:ascii="Courier New" w:hAnsi="Courier New" w:cs="Courier New"/>
+        </w:rPr>
+        <w:t>AI</w:t>
       </w:r>
       <w:proofErr w:type="spellEnd"/>
       <w:r>
         <w:rPr>
           <w:rFonts w:ascii="Courier New" w:hAnsi="Courier New" w:cs="Courier New"/>
         </w:rPr>
-        <w:t xml:space="preserve"> and critically of failure </w:t>
-      </w:r>
-    </w:p>
-    <w:p>
-      <w:pPr>
-        <w:pStyle w:val="PlainText"/>
-        <w:rPr>
-          <w:rFonts w:ascii="Courier New" w:hAnsi="Courier New" w:cs="Courier New"/>
-        </w:rPr>
-      </w:pPr>
-      <w:r>
-        <w:rPr>
-          <w:rFonts w:ascii="Courier New" w:hAnsi="Courier New" w:cs="Courier New"/>
-        </w:rPr>
-        <w:t>Robustness: range of operating conditions, handling invalid inputs</w:t>
-      </w:r>
-    </w:p>
-    <w:p>
-      <w:pPr>
-        <w:pStyle w:val="PlainText"/>
-        <w:rPr>
-          <w:rFonts w:ascii="Courier New" w:hAnsi="Courier New" w:cs="Courier New"/>
-        </w:rPr>
-      </w:pPr>
-      <w:r>
-        <w:rPr>
-          <w:rFonts w:ascii="Courier New" w:hAnsi="Courier New" w:cs="Courier New"/>
-        </w:rPr>
-        <w:t xml:space="preserve">Performance: </w:t>
-      </w:r>
-    </w:p>
-    <w:p>
-      <w:pPr>
-        <w:pStyle w:val="PlainText"/>
-        <w:rPr>
-          <w:rFonts w:ascii="Courier New" w:hAnsi="Courier New" w:cs="Courier New"/>
-        </w:rPr>
-      </w:pPr>
-    </w:p>
-    <w:p>
-      <w:pPr>
-        <w:pStyle w:val="PlainText"/>
-        <w:rPr>
-          <w:rFonts w:ascii="Courier New" w:hAnsi="Courier New" w:cs="Courier New"/>
-        </w:rPr>
-      </w:pPr>
-    </w:p>
-    <w:p>
-      <w:pPr>
-        <w:pStyle w:val="PlainText"/>
-        <w:rPr>
-          <w:rFonts w:ascii="Courier New" w:hAnsi="Courier New" w:cs="Courier New"/>
-        </w:rPr>
-      </w:pPr>
-    </w:p>
-    <w:p>
-      <w:pPr>
-        <w:pStyle w:val="PlainText"/>
-        <w:rPr>
-          <w:rFonts w:ascii="Courier New" w:hAnsi="Courier New" w:cs="Courier New"/>
-        </w:rPr>
-      </w:pPr>
-    </w:p>
-    <w:p>
-      <w:pPr>
-        <w:pStyle w:val="PlainText"/>
-        <w:rPr>
-          <w:rFonts w:ascii="Courier New" w:hAnsi="Courier New" w:cs="Courier New"/>
-        </w:rPr>
-      </w:pPr>
-    </w:p>
-    <w:p>
-      <w:pPr>
-        <w:pStyle w:val="PlainText"/>
-        <w:rPr>
-          <w:rFonts w:ascii="Courier New" w:hAnsi="Courier New" w:cs="Courier New"/>
-        </w:rPr>
-      </w:pPr>
-    </w:p>
-    <w:p>
-      <w:pPr>
-        <w:pStyle w:val="PlainText"/>
-        <w:rPr>
-          <w:rFonts w:ascii="Courier New" w:hAnsi="Courier New" w:cs="Courier New"/>
-        </w:rPr>
-      </w:pPr>
-    </w:p>
-    <w:p>
-      <w:pPr>
-        <w:pStyle w:val="PlainText"/>
-        <w:rPr>
-          <w:rFonts w:ascii="Courier New" w:hAnsi="Courier New" w:cs="Courier New"/>
-        </w:rPr>
-      </w:pPr>
-    </w:p>
-    <w:p>
-      <w:pPr>
-        <w:pStyle w:val="PlainText"/>
-        <w:rPr>
-          <w:rFonts w:ascii="Courier New" w:hAnsi="Courier New" w:cs="Courier New"/>
-        </w:rPr>
-      </w:pPr>
-      <w:proofErr w:type="gramStart"/>
-      <w:r>
-        <w:rPr>
-          <w:rFonts w:ascii="Courier New" w:hAnsi="Courier New" w:cs="Courier New"/>
-        </w:rPr>
-        <w:t>program</w:t>
-      </w:r>
-      <w:proofErr w:type="gramEnd"/>
-      <w:r>
-        <w:rPr>
-          <w:rFonts w:ascii="Courier New" w:hAnsi="Courier New" w:cs="Courier New"/>
-        </w:rPr>
-        <w:t xml:space="preserve"> testing to verify to show the </w:t>
-      </w:r>
-      <w:proofErr w:type="spellStart"/>
-      <w:r>
-        <w:rPr>
-          <w:rFonts w:ascii="Courier New" w:hAnsi="Courier New" w:cs="Courier New"/>
-        </w:rPr>
-        <w:t>precence</w:t>
-      </w:r>
-      <w:proofErr w:type="spellEnd"/>
-      <w:r>
-        <w:rPr>
-          <w:rFonts w:ascii="Courier New" w:hAnsi="Courier New" w:cs="Courier New"/>
-        </w:rPr>
-        <w:t xml:space="preserve"> of bugs </w:t>
-      </w:r>
-    </w:p>
-    <w:p>
-      <w:pPr>
-        <w:pStyle w:val="PlainText"/>
-        <w:rPr>
-          <w:rFonts w:ascii="Courier New" w:hAnsi="Courier New" w:cs="Courier New"/>
-        </w:rPr>
-      </w:pPr>
-      <w:proofErr w:type="spellStart"/>
-      <w:r>
-        <w:rPr>
-          <w:rFonts w:ascii="Courier New" w:hAnsi="Courier New" w:cs="Courier New"/>
-        </w:rPr>
-        <w:t>Unintened</w:t>
-      </w:r>
-      <w:proofErr w:type="spellEnd"/>
-      <w:r>
-        <w:rPr>
-          <w:rFonts w:ascii="Courier New" w:hAnsi="Courier New" w:cs="Courier New"/>
-        </w:rPr>
-        <w:t xml:space="preserve"> interactions</w:t>
-      </w:r>
-    </w:p>
-    <w:p>
-      <w:pPr>
-        <w:pStyle w:val="PlainText"/>
-        <w:rPr>
-          <w:rFonts w:ascii="Courier New" w:hAnsi="Courier New" w:cs="Courier New"/>
-        </w:rPr>
-      </w:pPr>
-    </w:p>
-    <w:p>
-      <w:pPr>
-        <w:pStyle w:val="PlainText"/>
-        <w:rPr>
-          <w:rFonts w:ascii="Courier New" w:hAnsi="Courier New" w:cs="Courier New"/>
-        </w:rPr>
-      </w:pPr>
-    </w:p>
-    <w:p>
-      <w:pPr>
-        <w:pStyle w:val="PlainText"/>
-        <w:rPr>
-          <w:rFonts w:ascii="Courier New" w:hAnsi="Courier New" w:cs="Courier New"/>
-        </w:rPr>
-      </w:pPr>
-    </w:p>
-    <w:p>
-      <w:pPr>
-        <w:pStyle w:val="PlainText"/>
-        <w:rPr>
-          <w:rFonts w:ascii="Courier New" w:hAnsi="Courier New" w:cs="Courier New"/>
-        </w:rPr>
-      </w:pPr>
-      <w:r>
-        <w:rPr>
-          <w:rFonts w:ascii="Courier New" w:hAnsi="Courier New" w:cs="Courier New"/>
-        </w:rPr>
-        <w:t>Bug report:</w:t>
-      </w:r>
-    </w:p>
-    <w:p>
-      <w:pPr>
-        <w:pStyle w:val="PlainText"/>
-        <w:rPr>
-          <w:rFonts w:ascii="Courier New" w:hAnsi="Courier New" w:cs="Courier New"/>
-        </w:rPr>
-      </w:pPr>
-      <w:r>
-        <w:rPr>
-          <w:rFonts w:ascii="Courier New" w:hAnsi="Courier New" w:cs="Courier New"/>
-        </w:rPr>
-        <w:t xml:space="preserve">#1) </w:t>
-      </w:r>
-    </w:p>
-    <w:p>
-      <w:pPr>
-        <w:pStyle w:val="PlainText"/>
-        <w:rPr>
-          <w:rFonts w:ascii="Courier New" w:hAnsi="Courier New" w:cs="Courier New"/>
-        </w:rPr>
-      </w:pPr>
-      <w:r>
-        <w:rPr>
-          <w:rFonts w:ascii="Courier New" w:hAnsi="Courier New" w:cs="Courier New"/>
-        </w:rPr>
-        <w:t xml:space="preserve">Type: </w:t>
-      </w:r>
-      <w:proofErr w:type="spellStart"/>
-      <w:r>
-        <w:rPr>
-          <w:rFonts w:ascii="Courier New" w:hAnsi="Courier New" w:cs="Courier New"/>
-        </w:rPr>
-        <w:t>Corectness</w:t>
-      </w:r>
-      <w:proofErr w:type="spellEnd"/>
-    </w:p>
-    <w:p>
-      <w:pPr>
-        <w:pStyle w:val="PlainText"/>
-        <w:rPr>
-          <w:rFonts w:ascii="Courier New" w:hAnsi="Courier New" w:cs="Courier New"/>
-        </w:rPr>
-      </w:pPr>
-    </w:p>
-    <w:p>
-      <w:pPr>
-        <w:pStyle w:val="PlainText"/>
-        <w:rPr>
-          <w:rFonts w:ascii="Courier New" w:hAnsi="Courier New" w:cs="Courier New"/>
-        </w:rPr>
-      </w:pPr>
-      <w:r>
-        <w:rPr>
-          <w:rFonts w:ascii="Courier New" w:hAnsi="Courier New" w:cs="Courier New"/>
-        </w:rPr>
-        <w:t xml:space="preserve">Detail: </w:t>
-      </w:r>
-    </w:p>
-    <w:p>
-      <w:pPr>
-        <w:pStyle w:val="PlainText"/>
-        <w:rPr>
-          <w:rFonts w:ascii="Courier New" w:hAnsi="Courier New" w:cs="Courier New"/>
-        </w:rPr>
-      </w:pPr>
-      <w:r>
-        <w:rPr>
-          <w:rFonts w:ascii="Courier New" w:hAnsi="Courier New" w:cs="Courier New"/>
-        </w:rPr>
-        <w:t xml:space="preserve">Bug on </w:t>
-      </w:r>
-      <w:proofErr w:type="spellStart"/>
-      <w:r>
-        <w:rPr>
-          <w:rFonts w:ascii="Courier New" w:hAnsi="Courier New" w:cs="Courier New"/>
-        </w:rPr>
-        <w:t>PvP</w:t>
-      </w:r>
-      <w:proofErr w:type="spellEnd"/>
-      <w:r>
-        <w:rPr>
-          <w:rFonts w:ascii="Courier New" w:hAnsi="Courier New" w:cs="Courier New"/>
-        </w:rPr>
-        <w:t xml:space="preserve">, and </w:t>
-      </w:r>
-      <w:proofErr w:type="spellStart"/>
-      <w:r>
-        <w:rPr>
-          <w:rFonts w:ascii="Courier New" w:hAnsi="Courier New" w:cs="Courier New"/>
-        </w:rPr>
-        <w:t>Pv</w:t>
-      </w:r>
-      <w:proofErr w:type="spellEnd"/>
-      <w:r>
-        <w:rPr>
-          <w:rFonts w:ascii="Courier New" w:hAnsi="Courier New" w:cs="Courier New"/>
-        </w:rPr>
-        <w:t xml:space="preserve"> AI, enter the Username and password should not be empty once submit is pressed </w:t>
+        <w:t xml:space="preserve">, enter the Username and password should not be empty once submit is pressed </w:t>
       </w:r>
     </w:p>
     <w:p>
@@ -1780,18 +1784,30 @@
           <w:rFonts w:ascii="Courier New" w:hAnsi="Courier New" w:cs="Courier New"/>
         </w:rPr>
         <w:lastRenderedPageBreak/>
-        <w:t xml:space="preserve">Detail: When clicking on forgot password, the first input fields( first name, last name, and user name) are never verified, the user is still prompted to input the security answer </w:t>
-      </w:r>
-    </w:p>
-    <w:p>
-      <w:pPr>
-        <w:pStyle w:val="PlainText"/>
-        <w:rPr>
-          <w:rFonts w:ascii="Courier New" w:hAnsi="Courier New" w:cs="Courier New"/>
-        </w:rPr>
-      </w:pPr>
+        <w:t>Detail: When clicking on forgot pa</w:t>
+      </w:r>
+      <w:r>
+        <w:rPr>
+          <w:rFonts w:ascii="Courier New" w:hAnsi="Courier New" w:cs="Courier New"/>
+        </w:rPr>
+        <w:t>ssword, the first input fields(</w:t>
+      </w:r>
       <w:bookmarkStart w:id="0" w:name="_GoBack"/>
       <w:bookmarkEnd w:id="0"/>
+      <w:r>
+        <w:rPr>
+          <w:rFonts w:ascii="Courier New" w:hAnsi="Courier New" w:cs="Courier New"/>
+        </w:rPr>
+        <w:t xml:space="preserve">first name, last name, and user name) are never verified, the user is still prompted to input the security answer </w:t>
+      </w:r>
+    </w:p>
+    <w:p>
+      <w:pPr>
+        <w:pStyle w:val="PlainText"/>
+        <w:rPr>
+          <w:rFonts w:ascii="Courier New" w:hAnsi="Courier New" w:cs="Courier New"/>
+        </w:rPr>
+      </w:pPr>
     </w:p>
     <w:sectPr>
       <w:pgSz w:w="12240" w:h="15840"/>

</xml_diff>